<commit_message>
modified txt and word files at rep1_1
</commit_message>
<xml_diff>
--- a/WordFile.docx
+++ b/WordFile.docx
@@ -4,18 +4,14 @@
   <w:body>
     <w:p>
       <w:r>
-        <w:t xml:space="preserve">Novo arquivo </w:t>
-      </w:r>
-      <w:proofErr w:type="spellStart"/>
-      <w:r>
-        <w:t>word</w:t>
-      </w:r>
-      <w:proofErr w:type="spellEnd"/>
-      <w:r>
-        <w:t>.</w:t>
+        <w:t>Novo arquivo word.</w:t>
       </w:r>
     </w:p>
-    <w:p/>
+    <w:p>
+      <w:r>
+        <w:t>Modificação rep1_1</w:t>
+      </w:r>
+    </w:p>
     <w:sectPr>
       <w:pgSz w:w="11906" w:h="16838"/>
       <w:pgMar w:top="1417" w:right="1701" w:bottom="1417" w:left="1701" w:header="708" w:footer="708" w:gutter="0"/>
@@ -149,6 +145,7 @@
     <w:lsdException w:name="HTML Sample" w:semiHidden="1" w:unhideWhenUsed="1"/>
     <w:lsdException w:name="HTML Typewriter" w:semiHidden="1" w:unhideWhenUsed="1"/>
     <w:lsdException w:name="HTML Variable" w:semiHidden="1" w:unhideWhenUsed="1"/>
+    <w:lsdException w:name="Normal Table" w:semiHidden="1" w:unhideWhenUsed="1"/>
     <w:lsdException w:name="annotation subject" w:semiHidden="1" w:unhideWhenUsed="1"/>
     <w:lsdException w:name="No List" w:semiHidden="1" w:unhideWhenUsed="1"/>
     <w:lsdException w:name="Outline List 1" w:semiHidden="1" w:unhideWhenUsed="1"/>
@@ -195,8 +192,10 @@
     <w:lsdException w:name="Table Subtle 2" w:semiHidden="1" w:unhideWhenUsed="1"/>
     <w:lsdException w:name="Table Web 1" w:semiHidden="1" w:unhideWhenUsed="1"/>
     <w:lsdException w:name="Table Web 2" w:semiHidden="1" w:unhideWhenUsed="1"/>
+    <w:lsdException w:name="Table Web 3" w:semiHidden="1" w:unhideWhenUsed="1"/>
     <w:lsdException w:name="Balloon Text" w:semiHidden="1" w:unhideWhenUsed="1"/>
     <w:lsdException w:name="Table Grid" w:uiPriority="39"/>
+    <w:lsdException w:name="Table Theme" w:semiHidden="1" w:unhideWhenUsed="1"/>
     <w:lsdException w:name="Placeholder Text" w:semiHidden="1"/>
     <w:lsdException w:name="No Spacing" w:uiPriority="1" w:qFormat="1"/>
     <w:lsdException w:name="Light Shading" w:uiPriority="60"/>

</xml_diff>